<commit_message>
Updated with new templates
</commit_message>
<xml_diff>
--- a/bin/Debug/net6.0-windows/mallHF.docx
+++ b/bin/Debug/net6.0-windows/mallHF.docx
@@ -157,25 +157,7 @@
           <w:sz w:val="20"/>
           <w:szCs w:val="20"/>
         </w:rPr>
-        <w:t xml:space="preserve">teknolog-, </w:t>
-      </w:r>
-      <w:proofErr w:type="spellStart"/>
-      <w:r>
-        <w:rPr>
-          <w:rFonts w:ascii="TeXGyreSchola" w:eastAsia="TeXGyreSchola" w:hAnsi="TeXGyreSchola" w:cs="TeXGyreSchola"/>
-          <w:sz w:val="20"/>
-          <w:szCs w:val="20"/>
-        </w:rPr>
-        <w:t>datavetar</w:t>
-      </w:r>
-      <w:proofErr w:type="spellEnd"/>
-      <w:r>
-        <w:rPr>
-          <w:rFonts w:ascii="TeXGyreSchola" w:eastAsia="TeXGyreSchola" w:hAnsi="TeXGyreSchola" w:cs="TeXGyreSchola"/>
-          <w:sz w:val="20"/>
-          <w:szCs w:val="20"/>
-        </w:rPr>
-        <w:t>- och basmottagning</w:t>
+        <w:t>teknolog-, datavetar- och basmottagning</w:t>
       </w:r>
       <w:r>
         <w:rPr>
@@ -203,33 +185,15 @@
           <w:sz w:val="20"/>
           <w:szCs w:val="20"/>
         </w:rPr>
-        <w:t xml:space="preserve">Som huvudfadder i teknolog-, </w:t>
-      </w:r>
-      <w:proofErr w:type="spellStart"/>
-      <w:r>
-        <w:rPr>
-          <w:rFonts w:ascii="TeXGyreSchola" w:eastAsia="TeXGyreSchola" w:hAnsi="TeXGyreSchola" w:cs="TeXGyreSchola"/>
-          <w:sz w:val="20"/>
-          <w:szCs w:val="20"/>
-        </w:rPr>
-        <w:t>datavetar</w:t>
-      </w:r>
-      <w:proofErr w:type="spellEnd"/>
-      <w:r>
-        <w:rPr>
-          <w:rFonts w:ascii="TeXGyreSchola" w:eastAsia="TeXGyreSchola" w:hAnsi="TeXGyreSchola" w:cs="TeXGyreSchola"/>
-          <w:sz w:val="20"/>
-          <w:szCs w:val="20"/>
-        </w:rPr>
-        <w:t xml:space="preserve"> och basmottagningen har</w:t>
-      </w:r>
-      <w:r>
-        <w:rPr>
-          <w:rFonts w:ascii="TeXGyreSchola" w:eastAsia="TeXGyreSchola" w:hAnsi="TeXGyreSchola" w:cs="TeXGyreSchola"/>
-          <w:sz w:val="20"/>
-          <w:szCs w:val="20"/>
-        </w:rPr>
-        <w:t xml:space="preserve"> XXFNLNXX </w:t>
+        <w:t xml:space="preserve">Som huvudfadder i teknolog-, datavetar och basmottagningen har </w:t>
+      </w:r>
+      <w:r>
+        <w:rPr>
+          <w:rFonts w:ascii="TeXGyreSchola" w:eastAsia="TeXGyreSchola" w:hAnsi="TeXGyreSchola" w:cs="TeXGyreSchola"/>
+          <w:sz w:val="20"/>
+          <w:szCs w:val="20"/>
+        </w:rPr>
+        <w:t xml:space="preserve">XXFNLNXX </w:t>
       </w:r>
       <w:r>
         <w:rPr>
@@ -361,43 +325,7 @@
           <w:sz w:val="20"/>
           <w:szCs w:val="20"/>
         </w:rPr>
-        <w:t xml:space="preserve">Teknolog-, </w:t>
-      </w:r>
-      <w:proofErr w:type="spellStart"/>
-      <w:r>
-        <w:rPr>
-          <w:rFonts w:ascii="TeXGyreSchola" w:eastAsia="TeXGyreSchola" w:hAnsi="TeXGyreSchola" w:cs="TeXGyreSchola"/>
-          <w:sz w:val="20"/>
-          <w:szCs w:val="20"/>
-        </w:rPr>
-        <w:t>datavetar</w:t>
-      </w:r>
-      <w:proofErr w:type="spellEnd"/>
-      <w:r>
-        <w:rPr>
-          <w:rFonts w:ascii="TeXGyreSchola" w:eastAsia="TeXGyreSchola" w:hAnsi="TeXGyreSchola" w:cs="TeXGyreSchola"/>
-          <w:sz w:val="20"/>
-          <w:szCs w:val="20"/>
-        </w:rPr>
-        <w:t xml:space="preserve"> och basmottagningen arrangeras av Uppsala teknolog- och naturvetarkår under höstens terminsstart. Teknolog-, </w:t>
-      </w:r>
-      <w:proofErr w:type="spellStart"/>
-      <w:r>
-        <w:rPr>
-          <w:rFonts w:ascii="TeXGyreSchola" w:eastAsia="TeXGyreSchola" w:hAnsi="TeXGyreSchola" w:cs="TeXGyreSchola"/>
-          <w:sz w:val="20"/>
-          <w:szCs w:val="20"/>
-        </w:rPr>
-        <w:t>datavetar</w:t>
-      </w:r>
-      <w:proofErr w:type="spellEnd"/>
-      <w:r>
-        <w:rPr>
-          <w:rFonts w:ascii="TeXGyreSchola" w:eastAsia="TeXGyreSchola" w:hAnsi="TeXGyreSchola" w:cs="TeXGyreSchola"/>
-          <w:sz w:val="20"/>
-          <w:szCs w:val="20"/>
-        </w:rPr>
-        <w:t xml:space="preserve">- och basmottagningen introducerar de nya studenterna på civilingenjörs-, högskoleingenjörs-, tekniskt-naturvetenskapligt basår- och datavetarprogrammen vid Uppsala universitet till sina nya studiekamrater, sin nya studiemiljö och Uppsalas studentliv. Varje år börjar ungefär 1200 nya studenter på dessa program och totalt är det 1200 äldre studenter som engagerar sig i deras mottagande. Mottagningen har en omsättning på ca 2 miljoner kronor. </w:t>
+        <w:t xml:space="preserve">Teknolog-, datavetar och basmottagningen arrangeras av Uppsala teknolog- och naturvetarkår under höstens terminsstart. Teknolog-, datavetar- och basmottagningen introducerar de nya studenterna på civilingenjörs-, högskoleingenjörs-, tekniskt-naturvetenskapligt basår- och datavetarprogrammen vid Uppsala universitet till sina nya studiekamrater, sin nya studiemiljö och Uppsalas studentliv. Varje år börjar ungefär 1200 nya studenter på dessa program och totalt är det 1200 äldre studenter som engagerar sig i deras mottagande. Mottagningen har en omsättning på ca 2 miljoner kronor. </w:t>
       </w:r>
     </w:p>
     <w:p>
@@ -444,6 +372,16 @@
         </w:rPr>
         <w:t xml:space="preserve"> 000 studenterna på teknisk-naturvetenskapliga fakulteten vid Uppsala universitet. Dess syfte är att tillvarata, främja och bevaka studenternas intressen, främst vad avser utbildningsfrågor, studiesociala frågor och näringslivsfrågor. Därutöver har kåren i uppgift att tillhandahålla sociala aktiviteter för sina medlemmar samt att verka för ett gott kamratskap dem emellan.</w:t>
       </w:r>
+      <w:r>
+        <w:rPr>
+          <w:rFonts w:ascii="TeX Gyre Schola" w:eastAsia="TeX Gyre Schola" w:hAnsi="TeX Gyre Schola" w:cs="TeX Gyre Schola"/>
+          <w:noProof/>
+          <w:color w:val="000000"/>
+          <w:sz w:val="20"/>
+          <w:szCs w:val="20"/>
+        </w:rPr>
+        <w:t xml:space="preserve"> </w:t>
+      </w:r>
     </w:p>
     <w:p>
       <w:pPr>
@@ -463,6 +401,74 @@
           <w:szCs w:val="20"/>
         </w:rPr>
       </w:pPr>
+      <w:r>
+        <w:rPr>
+          <w:rFonts w:ascii="TeX Gyre Schola" w:eastAsia="TeX Gyre Schola" w:hAnsi="TeX Gyre Schola" w:cs="TeX Gyre Schola"/>
+          <w:noProof/>
+          <w:color w:val="000000"/>
+          <w:sz w:val="20"/>
+          <w:szCs w:val="20"/>
+        </w:rPr>
+        <mc:AlternateContent>
+          <mc:Choice Requires="wpi">
+            <w:drawing>
+              <wp:anchor distT="0" distB="0" distL="114300" distR="114300" simplePos="0" relativeHeight="251662336" behindDoc="0" locked="0" layoutInCell="1" allowOverlap="1" wp14:anchorId="38548EFD" wp14:editId="120782E5">
+                <wp:simplePos x="0" y="0"/>
+                <wp:positionH relativeFrom="column">
+                  <wp:posOffset>4090035</wp:posOffset>
+                </wp:positionH>
+                <wp:positionV relativeFrom="paragraph">
+                  <wp:posOffset>169333</wp:posOffset>
+                </wp:positionV>
+                <wp:extent cx="925200" cy="99000"/>
+                <wp:effectExtent l="38100" t="38100" r="0" b="41275"/>
+                <wp:wrapNone/>
+                <wp:docPr id="1596376007" name="Pennanteckning 1596376007"/>
+                <wp:cNvGraphicFramePr/>
+                <a:graphic xmlns:a="http://schemas.openxmlformats.org/drawingml/2006/main">
+                  <a:graphicData uri="http://schemas.microsoft.com/office/word/2010/wordprocessingInk">
+                    <w14:contentPart bwMode="auto" r:id="rId7">
+                      <w14:nvContentPartPr>
+                        <w14:cNvContentPartPr/>
+                      </w14:nvContentPartPr>
+                      <w14:xfrm>
+                        <a:off x="0" y="0"/>
+                        <a:ext cx="925200" cy="99000"/>
+                      </w14:xfrm>
+                    </w14:contentPart>
+                  </a:graphicData>
+                </a:graphic>
+              </wp:anchor>
+            </w:drawing>
+          </mc:Choice>
+          <mc:Fallback>
+            <w:pict>
+              <v:shapetype w14:anchorId="2672EC4E" id="_x0000_t75" coordsize="21600,21600" o:spt="75" o:preferrelative="t" path="m@4@5l@4@11@9@11@9@5xe" filled="f" stroked="f">
+                <v:stroke joinstyle="miter"/>
+                <v:formulas>
+                  <v:f eqn="if lineDrawn pixelLineWidth 0"/>
+                  <v:f eqn="sum @0 1 0"/>
+                  <v:f eqn="sum 0 0 @1"/>
+                  <v:f eqn="prod @2 1 2"/>
+                  <v:f eqn="prod @3 21600 pixelWidth"/>
+                  <v:f eqn="prod @3 21600 pixelHeight"/>
+                  <v:f eqn="sum @0 0 1"/>
+                  <v:f eqn="prod @6 1 2"/>
+                  <v:f eqn="prod @7 21600 pixelWidth"/>
+                  <v:f eqn="sum @8 21600 0"/>
+                  <v:f eqn="prod @7 21600 pixelHeight"/>
+                  <v:f eqn="sum @10 21600 0"/>
+                </v:formulas>
+                <v:path o:extrusionok="f" gradientshapeok="t" o:connecttype="rect"/>
+                <o:lock v:ext="edit" aspectratio="t"/>
+              </v:shapetype>
+              <v:shape id="Pennanteckning 1596376007" o:spid="_x0000_s1026" type="#_x0000_t75" style="position:absolute;margin-left:321.2pt;margin-top:12.5pt;width:74.5pt;height:9.5pt;z-index:251662336;visibility:visible;mso-wrap-style:square;mso-wrap-distance-left:9pt;mso-wrap-distance-top:0;mso-wrap-distance-right:9pt;mso-wrap-distance-bottom:0;mso-position-horizontal:absolute;mso-position-horizontal-relative:text;mso-position-vertical:absolute;mso-position-vertical-relative:text" o:gfxdata="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">
+                <v:imagedata r:id="rId8" o:title=""/>
+              </v:shape>
+            </w:pict>
+          </mc:Fallback>
+        </mc:AlternateContent>
+      </w:r>
     </w:p>
     <w:p>
       <w:pPr>
@@ -482,6 +488,136 @@
           <w:szCs w:val="20"/>
         </w:rPr>
       </w:pPr>
+      <w:r>
+        <w:rPr>
+          <w:rFonts w:ascii="TeX Gyre Schola" w:eastAsia="TeX Gyre Schola" w:hAnsi="TeX Gyre Schola" w:cs="TeX Gyre Schola"/>
+          <w:noProof/>
+          <w:color w:val="000000"/>
+          <w:sz w:val="20"/>
+          <w:szCs w:val="20"/>
+        </w:rPr>
+        <mc:AlternateContent>
+          <mc:Choice Requires="wpi">
+            <w:drawing>
+              <wp:anchor distT="0" distB="0" distL="114300" distR="114300" simplePos="0" relativeHeight="251660288" behindDoc="0" locked="0" layoutInCell="1" allowOverlap="1" wp14:anchorId="380BA72D" wp14:editId="32193E05">
+                <wp:simplePos x="0" y="0"/>
+                <wp:positionH relativeFrom="column">
+                  <wp:posOffset>3291840</wp:posOffset>
+                </wp:positionH>
+                <wp:positionV relativeFrom="paragraph">
+                  <wp:posOffset>-123825</wp:posOffset>
+                </wp:positionV>
+                <wp:extent cx="1723390" cy="318770"/>
+                <wp:effectExtent l="25400" t="38100" r="41910" b="36830"/>
+                <wp:wrapNone/>
+                <wp:docPr id="1596376003" name="Pennanteckning 1596376003"/>
+                <wp:cNvGraphicFramePr/>
+                <a:graphic xmlns:a="http://schemas.openxmlformats.org/drawingml/2006/main">
+                  <a:graphicData uri="http://schemas.microsoft.com/office/word/2010/wordprocessingInk">
+                    <w14:contentPart bwMode="auto" r:id="rId9">
+                      <w14:nvContentPartPr>
+                        <w14:cNvContentPartPr/>
+                      </w14:nvContentPartPr>
+                      <w14:xfrm>
+                        <a:off x="0" y="0"/>
+                        <a:ext cx="1723390" cy="318770"/>
+                      </w14:xfrm>
+                    </w14:contentPart>
+                  </a:graphicData>
+                </a:graphic>
+                <wp14:sizeRelH relativeFrom="margin">
+                  <wp14:pctWidth>0</wp14:pctWidth>
+                </wp14:sizeRelH>
+                <wp14:sizeRelV relativeFrom="margin">
+                  <wp14:pctHeight>0</wp14:pctHeight>
+                </wp14:sizeRelV>
+              </wp:anchor>
+            </w:drawing>
+          </mc:Choice>
+          <mc:Fallback>
+            <w:pict>
+              <v:shapetype w14:anchorId="403FC8B4" id="_x0000_t75" coordsize="21600,21600" o:spt="75" o:preferrelative="t" path="m@4@5l@4@11@9@11@9@5xe" filled="f" stroked="f">
+                <v:stroke joinstyle="miter"/>
+                <v:formulas>
+                  <v:f eqn="if lineDrawn pixelLineWidth 0"/>
+                  <v:f eqn="sum @0 1 0"/>
+                  <v:f eqn="sum 0 0 @1"/>
+                  <v:f eqn="prod @2 1 2"/>
+                  <v:f eqn="prod @3 21600 pixelWidth"/>
+                  <v:f eqn="prod @3 21600 pixelHeight"/>
+                  <v:f eqn="sum @0 0 1"/>
+                  <v:f eqn="prod @6 1 2"/>
+                  <v:f eqn="prod @7 21600 pixelWidth"/>
+                  <v:f eqn="sum @8 21600 0"/>
+                  <v:f eqn="prod @7 21600 pixelHeight"/>
+                  <v:f eqn="sum @10 21600 0"/>
+                </v:formulas>
+                <v:path o:extrusionok="f" gradientshapeok="t" o:connecttype="rect"/>
+                <o:lock v:ext="edit" aspectratio="t"/>
+              </v:shapetype>
+              <v:shape id="Pennanteckning 1596376003" o:spid="_x0000_s1026" type="#_x0000_t75" style="position:absolute;margin-left:258.35pt;margin-top:-10.6pt;width:137.35pt;height:26.75pt;z-index:251660288;visibility:visible;mso-wrap-style:square;mso-width-percent:0;mso-height-percent:0;mso-wrap-distance-left:9pt;mso-wrap-distance-top:0;mso-wrap-distance-right:9pt;mso-wrap-distance-bottom:0;mso-position-horizontal:absolute;mso-position-horizontal-relative:text;mso-position-vertical:absolute;mso-position-vertical-relative:text;mso-width-percent:0;mso-height-percent:0;mso-width-relative:margin;mso-height-relative:margin" o:gfxdata="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">
+                <v:imagedata r:id="rId10" o:title=""/>
+              </v:shape>
+            </w:pict>
+          </mc:Fallback>
+        </mc:AlternateContent>
+      </w:r>
+      <w:r>
+        <w:rPr>
+          <w:rFonts w:ascii="TeX Gyre Schola" w:eastAsia="TeX Gyre Schola" w:hAnsi="TeX Gyre Schola" w:cs="TeX Gyre Schola"/>
+          <w:noProof/>
+          <w:color w:val="000000"/>
+          <w:sz w:val="20"/>
+          <w:szCs w:val="20"/>
+        </w:rPr>
+        <mc:AlternateContent>
+          <mc:Choice Requires="wpi">
+            <w:drawing>
+              <wp:anchor distT="0" distB="0" distL="114300" distR="114300" simplePos="0" relativeHeight="251659264" behindDoc="0" locked="0" layoutInCell="1" allowOverlap="1" wp14:anchorId="0D6D0309" wp14:editId="2A1A331B">
+                <wp:simplePos x="0" y="0"/>
+                <wp:positionH relativeFrom="margin">
+                  <wp:posOffset>57150</wp:posOffset>
+                </wp:positionH>
+                <wp:positionV relativeFrom="paragraph">
+                  <wp:posOffset>-123825</wp:posOffset>
+                </wp:positionV>
+                <wp:extent cx="1259205" cy="450215"/>
+                <wp:effectExtent l="38100" t="38100" r="55245" b="45085"/>
+                <wp:wrapNone/>
+                <wp:docPr id="1596375868" name="Pennanteckning 11"/>
+                <wp:cNvGraphicFramePr/>
+                <a:graphic xmlns:a="http://schemas.openxmlformats.org/drawingml/2006/main">
+                  <a:graphicData uri="http://schemas.microsoft.com/office/word/2010/wordprocessingInk">
+                    <w14:contentPart bwMode="auto" r:id="rId11">
+                      <w14:nvContentPartPr>
+                        <w14:cNvContentPartPr/>
+                      </w14:nvContentPartPr>
+                      <w14:xfrm>
+                        <a:off x="0" y="0"/>
+                        <a:ext cx="1259205" cy="450215"/>
+                      </w14:xfrm>
+                    </w14:contentPart>
+                  </a:graphicData>
+                </a:graphic>
+                <wp14:sizeRelH relativeFrom="margin">
+                  <wp14:pctWidth>0</wp14:pctWidth>
+                </wp14:sizeRelH>
+                <wp14:sizeRelV relativeFrom="margin">
+                  <wp14:pctHeight>0</wp14:pctHeight>
+                </wp14:sizeRelV>
+              </wp:anchor>
+            </w:drawing>
+          </mc:Choice>
+          <mc:Fallback>
+            <w:pict>
+              <v:shape w14:anchorId="404EEEF9" id="Pennanteckning 11" o:spid="_x0000_s1026" type="#_x0000_t75" style="position:absolute;margin-left:3.8pt;margin-top:-10.45pt;width:100.55pt;height:36.85pt;z-index:251659264;visibility:visible;mso-wrap-style:square;mso-width-percent:0;mso-height-percent:0;mso-wrap-distance-left:9pt;mso-wrap-distance-top:0;mso-wrap-distance-right:9pt;mso-wrap-distance-bottom:0;mso-position-horizontal:absolute;mso-position-horizontal-relative:margin;mso-position-vertical:absolute;mso-position-vertical-relative:text;mso-width-percent:0;mso-height-percent:0;mso-width-relative:margin;mso-height-relative:margin" o:gfxdata="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">
+                <v:imagedata r:id="rId12" o:title=""/>
+                <w10:wrap anchorx="margin"/>
+              </v:shape>
+            </w:pict>
+          </mc:Fallback>
+        </mc:AlternateContent>
+      </w:r>
     </w:p>
     <w:tbl>
       <w:tblPr>
@@ -499,7 +635,7 @@
       </w:tblGrid>
       <w:tr>
         <w:trPr>
-          <w:trHeight w:val="1404"/>
+          <w:trHeight w:val="748"/>
           <w:jc w:val="center"/>
         </w:trPr>
         <w:tc>
@@ -539,24 +675,7 @@
                 <w:sz w:val="20"/>
                 <w:szCs w:val="20"/>
               </w:rPr>
-              <w:t>Malin</w:t>
-            </w:r>
-            <w:r>
-              <w:rPr>
-                <w:rFonts w:ascii="TeXGyreSchola" w:eastAsia="TeXGyreSchola" w:hAnsi="TeXGyreSchola" w:cs="TeXGyreSchola"/>
-                <w:color w:val="000000"/>
-                <w:sz w:val="20"/>
-                <w:szCs w:val="20"/>
-              </w:rPr>
-              <w:t xml:space="preserve"> </w:t>
-            </w:r>
-            <w:r>
-              <w:rPr>
-                <w:rFonts w:ascii="TeXGyreSchola" w:eastAsia="TeXGyreSchola" w:hAnsi="TeXGyreSchola" w:cs="TeXGyreSchola"/>
-                <w:sz w:val="20"/>
-                <w:szCs w:val="20"/>
-              </w:rPr>
-              <w:t>Jansson</w:t>
+              <w:t>Malin Jansson</w:t>
             </w:r>
             <w:r>
               <w:rPr>
@@ -573,25 +692,7 @@
                 <w:sz w:val="20"/>
                 <w:szCs w:val="20"/>
               </w:rPr>
-              <w:t xml:space="preserve">Projektledare för teknolog-, </w:t>
-            </w:r>
-            <w:proofErr w:type="spellStart"/>
-            <w:r>
-              <w:rPr>
-                <w:rFonts w:ascii="TeXGyreSchola" w:eastAsia="TeXGyreSchola" w:hAnsi="TeXGyreSchola" w:cs="TeXGyreSchola"/>
-                <w:sz w:val="20"/>
-                <w:szCs w:val="20"/>
-              </w:rPr>
-              <w:t>datavetar</w:t>
-            </w:r>
-            <w:proofErr w:type="spellEnd"/>
-            <w:r>
-              <w:rPr>
-                <w:rFonts w:ascii="TeXGyreSchola" w:eastAsia="TeXGyreSchola" w:hAnsi="TeXGyreSchola" w:cs="TeXGyreSchola"/>
-                <w:sz w:val="20"/>
-                <w:szCs w:val="20"/>
-              </w:rPr>
-              <w:t>- och basmottagningen</w:t>
+              <w:t xml:space="preserve">Projektledare för teknolog-, datavetar- och basmottagningen </w:t>
             </w:r>
             <w:r>
               <w:rPr>
@@ -600,7 +701,7 @@
                 <w:sz w:val="20"/>
                 <w:szCs w:val="20"/>
               </w:rPr>
-              <w:t xml:space="preserve"> 20</w:t>
+              <w:t>20</w:t>
             </w:r>
             <w:r>
               <w:rPr>
@@ -619,15 +720,6 @@
               </w:rPr>
               <w:br/>
               <w:t>Uppsala teknolog- och naturvetarkår</w:t>
-            </w:r>
-            <w:r>
-              <w:rPr>
-                <w:rFonts w:ascii="TeXGyreSchola" w:eastAsia="TeXGyreSchola" w:hAnsi="TeXGyreSchola" w:cs="TeXGyreSchola"/>
-                <w:color w:val="000000"/>
-                <w:sz w:val="20"/>
-                <w:szCs w:val="20"/>
-              </w:rPr>
-              <w:br/>
             </w:r>
           </w:p>
         </w:tc>
@@ -699,18 +791,8 @@
                 <w:sz w:val="20"/>
                 <w:szCs w:val="20"/>
               </w:rPr>
-              <w:t xml:space="preserve">Karl </w:t>
+              <w:t>Karl Wildt</w:t>
             </w:r>
-            <w:proofErr w:type="spellStart"/>
-            <w:r>
-              <w:rPr>
-                <w:rFonts w:ascii="TeXGyreSchola" w:eastAsia="TeXGyreSchola" w:hAnsi="TeXGyreSchola" w:cs="TeXGyreSchola"/>
-                <w:sz w:val="20"/>
-                <w:szCs w:val="20"/>
-              </w:rPr>
-              <w:t>Wildt</w:t>
-            </w:r>
-            <w:proofErr w:type="spellEnd"/>
             <w:r>
               <w:rPr>
                 <w:rFonts w:ascii="TeXGyreSchola" w:eastAsia="TeXGyreSchola" w:hAnsi="TeXGyreSchola" w:cs="TeXGyreSchola"/>
@@ -726,43 +808,7 @@
                 <w:sz w:val="20"/>
                 <w:szCs w:val="20"/>
               </w:rPr>
-              <w:t xml:space="preserve">Vice projektledare för teknolog-, </w:t>
-            </w:r>
-            <w:proofErr w:type="spellStart"/>
-            <w:r>
-              <w:rPr>
-                <w:rFonts w:ascii="TeXGyreSchola" w:eastAsia="TeXGyreSchola" w:hAnsi="TeXGyreSchola" w:cs="TeXGyreSchola"/>
-                <w:sz w:val="20"/>
-                <w:szCs w:val="20"/>
-              </w:rPr>
-              <w:t>datavetar</w:t>
-            </w:r>
-            <w:proofErr w:type="spellEnd"/>
-            <w:r>
-              <w:rPr>
-                <w:rFonts w:ascii="TeXGyreSchola" w:eastAsia="TeXGyreSchola" w:hAnsi="TeXGyreSchola" w:cs="TeXGyreSchola"/>
-                <w:sz w:val="20"/>
-                <w:szCs w:val="20"/>
-              </w:rPr>
-              <w:t xml:space="preserve">- och </w:t>
-            </w:r>
-            <w:proofErr w:type="spellStart"/>
-            <w:r>
-              <w:rPr>
-                <w:rFonts w:ascii="TeXGyreSchola" w:eastAsia="TeXGyreSchola" w:hAnsi="TeXGyreSchola" w:cs="TeXGyreSchola"/>
-                <w:sz w:val="20"/>
-                <w:szCs w:val="20"/>
-              </w:rPr>
-              <w:t>basmottagnignen</w:t>
-            </w:r>
-            <w:proofErr w:type="spellEnd"/>
-            <w:r>
-              <w:rPr>
-                <w:rFonts w:ascii="TeXGyreSchola" w:eastAsia="TeXGyreSchola" w:hAnsi="TeXGyreSchola" w:cs="TeXGyreSchola"/>
-                <w:sz w:val="20"/>
-                <w:szCs w:val="20"/>
-              </w:rPr>
-              <w:t xml:space="preserve"> 2023</w:t>
+              <w:t>Vice projektledare för teknolog-, datavetar- och basmottagningen 2023</w:t>
             </w:r>
             <w:r>
               <w:rPr>
@@ -773,22 +819,13 @@
               </w:rPr>
               <w:br/>
               <w:t>Uppsala teknolog- och naturvetarkår</w:t>
-            </w:r>
-            <w:r>
-              <w:rPr>
-                <w:rFonts w:ascii="TeXGyreSchola" w:eastAsia="TeXGyreSchola" w:hAnsi="TeXGyreSchola" w:cs="TeXGyreSchola"/>
-                <w:color w:val="000000"/>
-                <w:sz w:val="20"/>
-                <w:szCs w:val="20"/>
-              </w:rPr>
-              <w:br/>
             </w:r>
           </w:p>
         </w:tc>
       </w:tr>
       <w:tr>
         <w:trPr>
-          <w:trHeight w:val="495"/>
+          <w:trHeight w:val="567"/>
           <w:jc w:val="center"/>
         </w:trPr>
         <w:tc>
@@ -940,23 +977,21 @@
               </w:rPr>
               <w:br/>
             </w:r>
-            <w:proofErr w:type="spellStart"/>
             <w:r>
               <w:rPr>
                 <w:rFonts w:ascii="TeXGyreSchola" w:eastAsia="TeXGyreSchola" w:hAnsi="TeXGyreSchola" w:cs="TeXGyreSchola"/>
                 <w:sz w:val="20"/>
                 <w:szCs w:val="20"/>
               </w:rPr>
-              <w:t>Fadderkå</w:t>
+              <w:t xml:space="preserve">Fadderansvarig för </w:t>
             </w:r>
-            <w:proofErr w:type="spellEnd"/>
             <w:r>
               <w:rPr>
                 <w:rFonts w:ascii="TeXGyreSchola" w:eastAsia="TeXGyreSchola" w:hAnsi="TeXGyreSchola" w:cs="TeXGyreSchola"/>
                 <w:sz w:val="20"/>
                 <w:szCs w:val="20"/>
               </w:rPr>
-              <w:t xml:space="preserve"> för XXSECXX </w:t>
+              <w:t>XXSECXX</w:t>
             </w:r>
             <w:r>
               <w:rPr>
@@ -984,15 +1019,6 @@
               </w:rPr>
               <w:br/>
               <w:t>Uppsala teknolog- och naturvetarkår</w:t>
-            </w:r>
-            <w:r>
-              <w:rPr>
-                <w:rFonts w:ascii="TeXGyreSchola" w:eastAsia="TeXGyreSchola" w:hAnsi="TeXGyreSchola" w:cs="TeXGyreSchola"/>
-                <w:color w:val="000000"/>
-                <w:sz w:val="20"/>
-                <w:szCs w:val="20"/>
-              </w:rPr>
-              <w:br/>
             </w:r>
           </w:p>
         </w:tc>
@@ -1080,68 +1106,9 @@
           <w:szCs w:val="20"/>
         </w:rPr>
       </w:pPr>
-      <w:bookmarkStart w:id="0" w:name="_30j0zll" w:colFirst="0" w:colLast="0"/>
-      <w:bookmarkEnd w:id="0"/>
-    </w:p>
-    <w:p>
-      <w:pPr>
-        <w:pBdr>
-          <w:top w:val="nil"/>
-          <w:left w:val="nil"/>
-          <w:bottom w:val="nil"/>
-          <w:right w:val="nil"/>
-          <w:between w:val="nil"/>
-        </w:pBdr>
-        <w:spacing w:after="120"/>
-        <w:jc w:val="both"/>
-        <w:rPr>
-          <w:rFonts w:ascii="TeX Gyre Schola" w:eastAsia="TeX Gyre Schola" w:hAnsi="TeX Gyre Schola" w:cs="TeX Gyre Schola"/>
-          <w:color w:val="000000"/>
-          <w:sz w:val="20"/>
-          <w:szCs w:val="20"/>
-        </w:rPr>
-      </w:pPr>
-    </w:p>
-    <w:p>
-      <w:pPr>
-        <w:pBdr>
-          <w:top w:val="nil"/>
-          <w:left w:val="nil"/>
-          <w:bottom w:val="nil"/>
-          <w:right w:val="nil"/>
-          <w:between w:val="nil"/>
-        </w:pBdr>
-        <w:spacing w:after="120"/>
-        <w:jc w:val="both"/>
-        <w:rPr>
-          <w:rFonts w:ascii="TeX Gyre Schola" w:eastAsia="TeX Gyre Schola" w:hAnsi="TeX Gyre Schola" w:cs="TeX Gyre Schola"/>
-          <w:color w:val="000000"/>
-          <w:sz w:val="20"/>
-          <w:szCs w:val="20"/>
-        </w:rPr>
-      </w:pPr>
-    </w:p>
-    <w:p>
-      <w:pPr>
-        <w:pBdr>
-          <w:top w:val="nil"/>
-          <w:left w:val="nil"/>
-          <w:bottom w:val="nil"/>
-          <w:right w:val="nil"/>
-          <w:between w:val="nil"/>
-        </w:pBdr>
-        <w:spacing w:after="120"/>
-        <w:jc w:val="both"/>
-        <w:rPr>
-          <w:rFonts w:ascii="TeX Gyre Schola" w:eastAsia="TeX Gyre Schola" w:hAnsi="TeX Gyre Schola" w:cs="TeX Gyre Schola"/>
-          <w:color w:val="000000"/>
-          <w:sz w:val="20"/>
-          <w:szCs w:val="20"/>
-        </w:rPr>
-      </w:pPr>
     </w:p>
     <w:sectPr>
-      <w:headerReference w:type="default" r:id="rId7"/>
+      <w:headerReference w:type="default" r:id="rId13"/>
       <w:pgSz w:w="11906" w:h="16838"/>
       <w:pgMar w:top="4818" w:right="1417" w:bottom="0" w:left="1417" w:header="0" w:footer="720" w:gutter="0"/>
       <w:pgNumType w:start="1"/>
@@ -1210,7 +1177,7 @@
         <w:noProof/>
       </w:rPr>
       <w:drawing>
-        <wp:anchor distT="0" distB="0" distL="0" distR="0" simplePos="0" relativeHeight="251658240" behindDoc="1" locked="0" layoutInCell="1" hidden="0" allowOverlap="1" wp14:anchorId="63069083" wp14:editId="0DE2CA88">
+        <wp:anchor distT="0" distB="0" distL="0" distR="0" simplePos="0" relativeHeight="251658240" behindDoc="1" locked="0" layoutInCell="1" hidden="0" allowOverlap="1" wp14:anchorId="6FBF75E6" wp14:editId="1F1AF6A9">
           <wp:simplePos x="0" y="0"/>
           <wp:positionH relativeFrom="column">
             <wp:posOffset>8418</wp:posOffset>
@@ -1260,9 +1227,9 @@
 <file path=word/numbering.xml><?xml version="1.0" encoding="utf-8"?>
 <w:numbering xmlns:wpc="http://schemas.microsoft.com/office/word/2010/wordprocessingCanvas" xmlns:cx="http://schemas.microsoft.com/office/drawing/2014/chartex" xmlns:cx1="http://schemas.microsoft.com/office/drawing/2015/9/8/chartex" xmlns:cx2="http://schemas.microsoft.com/office/drawing/2015/10/21/chartex" xmlns:cx3="http://schemas.microsoft.com/office/drawing/2016/5/9/chartex" xmlns:cx4="http://schemas.microsoft.com/office/drawing/2016/5/10/chartex" xmlns:cx5="http://schemas.microsoft.com/office/drawing/2016/5/11/chartex" xmlns:cx6="http://schemas.microsoft.com/office/drawing/2016/5/12/chartex" xmlns:cx7="http://schemas.microsoft.com/office/drawing/2016/5/13/chartex" xmlns:cx8="http://schemas.microsoft.com/office/drawing/2016/5/14/chartex" xmlns:mc="http://schemas.openxmlformats.org/markup-compatibility/2006" xmlns:aink="http://schemas.microsoft.com/office/drawing/2016/ink" xmlns:am3d="http://schemas.microsoft.com/office/drawing/2017/model3d" xmlns:o="urn:schemas-microsoft-com:office:office" xmlns:oel="http://schemas.microsoft.com/office/2019/extlst" xmlns:r="http://schemas.openxmlformats.org/officeDocument/2006/relationships" xmlns:m="http://schemas.openxmlformats.org/officeDocument/2006/math" xmlns:v="urn:schemas-microsoft-com:vml" xmlns:wp14="http://schemas.microsoft.com/office/word/2010/wordprocessingDrawing" xmlns:wp="http://schemas.openxmlformats.org/drawingml/2006/wordprocessingDrawing" xmlns:w10="urn:schemas-microsoft-com:office:word" xmlns:w="http://schemas.openxmlformats.org/wordprocessingml/2006/main" xmlns:w14="http://schemas.microsoft.com/office/word/2010/wordml" xmlns:w15="http://schemas.microsoft.com/office/word/2012/wordml" xmlns:w16cex="http://schemas.microsoft.com/office/word/2018/wordml/cex" xmlns:w16cid="http://schemas.microsoft.com/office/word/2016/wordml/cid" xmlns:w16="http://schemas.microsoft.com/office/word/2018/wordml" xmlns:w16sdtdh="http://schemas.microsoft.com/office/word/2020/wordml/sdtdatahash" xmlns:w16se="http://schemas.microsoft.com/office/word/2015/wordml/symex" xmlns:wpg="http://schemas.microsoft.com/office/word/2010/wordprocessingGroup" xmlns:wpi="http://schemas.microsoft.com/office/word/2010/wordprocessingInk" xmlns:wne="http://schemas.microsoft.com/office/word/2006/wordml" xmlns:wps="http://schemas.microsoft.com/office/word/2010/wordprocessingShape" mc:Ignorable="w14 w15 w16se w16cid w16 w16cex w16sdtdh wp14">
   <w:abstractNum w:abstractNumId="0" w15:restartNumberingAfterBreak="0">
-    <w:nsid w:val="32064D89"/>
+    <w:nsid w:val="031D307F"/>
     <w:multiLevelType w:val="multilevel"/>
-    <w:tmpl w:val="670212C2"/>
+    <w:tmpl w:val="885A7AA2"/>
     <w:lvl w:ilvl="0">
       <w:start w:val="1"/>
       <w:numFmt w:val="bullet"/>
@@ -1372,7 +1339,7 @@
       </w:rPr>
     </w:lvl>
   </w:abstractNum>
-  <w:num w:numId="1" w16cid:durableId="1603612274">
+  <w:num w:numId="1" w16cid:durableId="681400090">
     <w:abstractNumId w:val="0"/>
   </w:num>
 </w:numbering>
@@ -1386,7 +1353,7 @@
         <w:rFonts w:ascii="Times New Roman" w:eastAsia="Times New Roman" w:hAnsi="Times New Roman" w:cs="Times New Roman"/>
         <w:sz w:val="24"/>
         <w:szCs w:val="24"/>
-        <w:lang w:val="sv-SE" w:eastAsia="en-SE" w:bidi="ar-SA"/>
+        <w:lang w:val="sv-SE" w:eastAsia="sv-SE" w:bidi="ar-SA"/>
       </w:rPr>
     </w:rPrDefault>
     <w:pPrDefault>
@@ -2027,6 +1994,89 @@
 </w:styles>
 </file>
 
+<file path=word/ink/ink1.xml><?xml version="1.0" encoding="utf-8"?>
+<inkml:ink xmlns:inkml="http://www.w3.org/2003/InkML">
+  <inkml:definitions>
+    <inkml:context xml:id="ctx0">
+      <inkml:inkSource xml:id="inkSrc0">
+        <inkml:traceFormat>
+          <inkml:channel name="X" type="integer" min="-2.14748E9" max="2.14748E9" units="cm"/>
+          <inkml:channel name="Y" type="integer" min="-2.14748E9" max="2.14748E9" units="cm"/>
+          <inkml:channel name="F" type="integer" max="32767" units="dev"/>
+        </inkml:traceFormat>
+        <inkml:channelProperties>
+          <inkml:channelProperty channel="X" name="resolution" value="1000" units="1/cm"/>
+          <inkml:channelProperty channel="Y" name="resolution" value="1000" units="1/cm"/>
+          <inkml:channelProperty channel="F" name="resolution" value="0" units="1/dev"/>
+        </inkml:channelProperties>
+      </inkml:inkSource>
+      <inkml:timestamp xml:id="ts0" timeString="2023-10-03T12:45:12.894"/>
+    </inkml:context>
+    <inkml:brush xml:id="br0">
+      <inkml:brushProperty name="width" value="0.05985" units="cm"/>
+      <inkml:brushProperty name="height" value="0.05985" units="cm"/>
+    </inkml:brush>
+  </inkml:definitions>
+  <inkml:trace contextRef="#ctx0" brushRef="#br0">997 1 8140,'5'0'-155,"4"0"0,-2 0 0,1 1-416,2 2 611,-4-2 1,-3 4-1,-6-2 1,-4 0 11,-2-1 1,-4 3 0,-2 0 0,-2-1 105,-4 0 1,-9 3 0,-4-3 0,-6 1 148,-6-1 1,-7 0-1,-3-2 1,-2 3-206,-4-3 0,-1 2 0,4 1 0,0 0 10,4 3 1,-3-1 0,13 2 0,2 1 15,5 0 0,5 2 1,4-2-1,3 2-112,3 1 0,7-2 0,3 3 0,3-3-54,4-2 1,2 1 0,5 1 0,3-1-34,6 0 0,9-2 1,14-1-1,11-4 67,14-2 1,23-1 0,12 0 0,6 0 84,-47 0 0,2 0 0,8-1 0,3-1 0,3 0 1,3-1-1,3 1 0,3-1-276,2-1 0,2 0 1,5 0-1,2 0 1,1-2-1,0-1 0,-2 0 1,1 0-720,0-1 0,1-1 1,0-1-1,0-2 914,-7 2 0,-2 0 0,1 1 0,-1-2 0,0-1 0,0 1 0,-2 1 0</inkml:trace>
+</inkml:ink>
+</file>
+
+<file path=word/ink/ink2.xml><?xml version="1.0" encoding="utf-8"?>
+<inkml:ink xmlns:inkml="http://www.w3.org/2003/InkML">
+  <inkml:definitions>
+    <inkml:context xml:id="ctx0">
+      <inkml:inkSource xml:id="inkSrc0">
+        <inkml:traceFormat>
+          <inkml:channel name="X" type="integer" min="-2.14748E9" max="2.14748E9" units="cm"/>
+          <inkml:channel name="Y" type="integer" min="-2.14748E9" max="2.14748E9" units="cm"/>
+          <inkml:channel name="F" type="integer" max="32767" units="dev"/>
+        </inkml:traceFormat>
+        <inkml:channelProperties>
+          <inkml:channelProperty channel="X" name="resolution" value="1000" units="1/cm"/>
+          <inkml:channelProperty channel="Y" name="resolution" value="1000" units="1/cm"/>
+          <inkml:channelProperty channel="F" name="resolution" value="0" units="1/dev"/>
+        </inkml:channelProperties>
+      </inkml:inkSource>
+      <inkml:timestamp xml:id="ts0" timeString="2023-10-03T12:45:05.028"/>
+    </inkml:context>
+    <inkml:brush xml:id="br0">
+      <inkml:brushProperty name="width" value="0.05985" units="cm"/>
+      <inkml:brushProperty name="height" value="0.05985" units="cm"/>
+    </inkml:brush>
+  </inkml:definitions>
+  <inkml:trace contextRef="#ctx0" brushRef="#br0">0 28 7768,'0'-7'924,"0"-1"-233,0 4 30,0 1-266,0 10-341,0-3 0,0 7 0,0-4 43,0 0 1,0 4 0,0 0 0,1 1 21,2 0 0,-2 2 0,1 4 0,-1 0 33,-1 2 1,1 2 0,1 2 0,1 2-3,1 2 0,1 1 1,3 1-1,0 0 39,-1 1 0,1 0 1,0-4-1,-1-2 64,1-3 0,0 3 0,-1-5 0,1-1-88,0 0 1,2-2 0,1-2-1,0 1-65,0 1 1,2-1 0,-2-1 0,1-2-35,1-1 1,1 1 0,0-2 0,-2-1-81,2 1 1,0-2 0,-1-2 0,-1 1-136,-1-1 1,2-2 0,-2-1 0,0 1 0,0-1 0,-1-1 1,-2-2-1,0 1 35,3 0 1,-3 1-1,3-3 1,-1 0 67,1 0 1,1 0 0,-1 0-1,0 0 284,1 0 0,0-1 0,-1-2 0,0-1 113,0-3 1,0-1-1,-3-1 1,1-3-516,-2-2 1,3-4 0,-6-2 0,0-3-692,-1-3 0,0-2 0,0-1 0,-2 1-52,0 1 1,-1 0 0,-1 3 0,0 1 438,-2 0 1,1 5 0,2 1 0,0 2 326,0 1 0,0 2 1,0 3 148,0 1 1,0 1 0,3 3 0,1 4 197,1 4 0,1 7 1,0 3-1,4 5 50,2 5 1,3 1 0,1 5 0,2 1 227,2 3 1,6-1-1,3 0 1,2 1 72,2-1 0,3-2 0,-3-5 1,-1-5-292,-3-3 0,-1-4 1,-4-2-1,-3-2-233,-2-2 1,-1-4 0,-3-2 0,-2-1-182,-3-1 1,1-2 0,-1-2 0,-1-6-1121,0-3 1,-2-4 0,-1 0 0,-1-2 203,1-1 0,-2-1 0,1 0 0,0 1 637,-1 3 0,3 1 0,-2 7 0,3 3 448,2 3 1,1 3 0,4 3-1,0 4 204,4 4 0,5 6 1,5 2-1,4 2 596,2 1 1,10 5 0,2 2 0,3 0 72,-2-2 0,-1-6 0,-3-4 0,-3-2-608,-5-3 1,-7-3 0,-4-4 0,-2-3-532,-3-1 1,-1-1-1,-3 0 1,-1-1-152,0-1 1,0-3 0,1-4 0,-2-1-62,-1-1 0,3-1 0,-1-3 0,0 2-328,2 1 0,0-4 0,-1 2 0,1 1 347,1 0 0,3 4 0,1-1 0,4 3 264,2 2 0,7 3 1,-1 5-1,4 4 128,3 1 0,11 8 0,1-2 0,4 2 221,5 2 1,-4-4 0,-1 1 0,-2-3 17,-4-1 0,2-3 0,-10-3 0,-2-2-143,-4-3 1,-1 0 0,-4 0 0,-3-2-136,1 0 1,2-4-1,0 2 1,-1-1 33,2 0 0,2 4 1,1-2-1,1 3-52,-2 0 1,5 0-1,-4 0 1,1 0-16,0 0 0,2 0 0,1 0 0,-1 0-24,-2 0 1,5 0 0,-4 0 0,1 0 53,0 0 1,2 2 0,0 0 0,0 1 58,0 0 0,-1 0 0,1 2 0,-1-3 88,-2-1 0,2-1 1,-6 0-1,0-1-79,0-1 0,-2-2 0,-3-2-155,-1 1 1,0-2 0,2 3-1,-2 0 1,-3 2 15,-1 1 1,2 1 0,-1 1 0,-1 1 12,-3 3 0,3 2 0,-3 0 0,0 1 0,-1 1-63,0 0 0,-4 0 80,-1-4 0,0 0 0,-5-2 0,-1-2-511,0 0 219,-5-1 1,1 0 192,-5 0 1,1 0-1,-7 0 1,-2 0-4,-4 0 1,-9-4-1,-3-4 1,-6-5 38,-7-6 1,-8-2 0,-9-4-1,-7-3 146,-4-3 0,25 13 0,-1 0 1,-3-1-1,0 1 0,-5-2 0,0 0 38,-5-2 0,0 0 0,-3 1 0,0 1 0,-6-3 1,-2 1-1,-2-1 0,0 0-141,-4 0 1,-1-1 0,19 7-1,-1 0 1,1 0 0,0 1 0,0 0-1,0 1 1,-2-1 0,-1 0-1,1 1 116,-1 0 0,0 1 0,-1 0 0,-3-1 0,-2 0 0,0 0 0,1 1 0,0 0 1,0 0-1,0 1 0,-1 0 0,1-1-28,1 2 0,-1-1 0,1 1 0,1-1 0,-1 1 0,1 0 0,0 1 0</inkml:trace>
+</inkml:ink>
+</file>
+
+<file path=word/ink/ink3.xml><?xml version="1.0" encoding="utf-8"?>
+<inkml:ink xmlns:inkml="http://www.w3.org/2003/InkML">
+  <inkml:definitions>
+    <inkml:context xml:id="ctx0">
+      <inkml:inkSource xml:id="inkSrc0">
+        <inkml:traceFormat>
+          <inkml:channel name="X" type="integer" min="-2.14748E9" max="2.14748E9" units="cm"/>
+          <inkml:channel name="Y" type="integer" min="-2.14748E9" max="2.14748E9" units="cm"/>
+          <inkml:channel name="F" type="integer" max="32767" units="dev"/>
+        </inkml:traceFormat>
+        <inkml:channelProperties>
+          <inkml:channelProperty channel="X" name="resolution" value="1000" units="1/cm"/>
+          <inkml:channelProperty channel="Y" name="resolution" value="1000" units="1/cm"/>
+          <inkml:channelProperty channel="F" name="resolution" value="0" units="1/dev"/>
+        </inkml:channelProperties>
+      </inkml:inkSource>
+      <inkml:timestamp xml:id="ts0" timeString="2023-10-03T09:09:54.651"/>
+    </inkml:context>
+    <inkml:brush xml:id="br0">
+      <inkml:brushProperty name="width" value="0.05" units="cm"/>
+      <inkml:brushProperty name="height" value="0.05" units="cm"/>
+    </inkml:brush>
+  </inkml:definitions>
+  <inkml:trace contextRef="#ctx0" brushRef="#br0">0 932 24575,'27'-71'0,"1"2"0,49-92 0,24-52 0,-13-15 0,-64 154 0,-21 64 0,0-1 0,-1 0 0,0 0 0,0 0 0,1-14 0,-4 14 0,-2 21 0,-3 24 0,6-33 0,-13 88 0,-6 108 0,19-197 0,-4 69 0,3 85 0,1-122 0,0-32 0,0 1 0,0-1 0,0 0 0,1 0 0,-1 1 0,0-1 0,0 0 0,0 0 0,1 1 0,-1-1 0,0 0 0,0 0 0,0 0 0,1 0 0,-1 0 0,0 0 0,0 0 0,1 0 0,-1 0 0,0 0 0,0 0 0,1 0 0,-1 0 0,0 0 0,0 0 0,1 0 0,-1 0 0,0 0 0,0 0 0,0 0 0,1-1 0,-1 1 0,0 0 0,0 0 0,1-1 0,-1 1 0,11-8 0,-10 8 0,17-16 0,-1 0 0,1-3 0,-1 0 0,23-35 0,53-104 0,-6-31 0,-68 143 0,-14 37 0,-4 9 0,-2 17 0,0-9 0,-12 99 0,2-11 0,-30 147 0,36-222 0,-10 47 0,-12 85 0,25-106 0,2-27 0,1-15 0,-1-6 0,9-31 0,1-1 0,1 2 0,16-36 0,-17 41 0,9-20 0,1 2 0,1 1 0,35-53 0,-44 77 0,1 1 0,0 1 0,1 1 0,0 1 0,0 1 0,1 1 0,1 1 0,28-16 0,-39 26 0,-1 0 0,1 1 0,-1 0 0,1 0 0,0 0 0,-1 1 0,1 0 0,-1 1 0,1 0 0,0 0 0,-1 0 0,7 4 0,-5-1 0,-1 0 0,1 0 0,-1 1 0,0 0 0,0 1 0,0 0 0,0 0 0,8 14 0,-4-4 0,-1 1 0,1 1 0,-2 0 0,1 1 0,-2 0 0,0 1 0,0 0 0,-1 1 0,0 0 0,-1 0 0,3 36 0,-6-52 0,0 4 0,-1-9 0,0 0 0,0 0 0,0 0 0,0 0 0,0 0 0,0 0 0,0 1 0,0-1 0,-1 0 0,1 0 0,0 0 0,0 0 0,0 0 0,0 0 0,0 0 0,0 0 0,0 1 0,0-1 0,0 0 0,0 0 0,0 0 0,0 0 0,0 0 0,0 0 0,0 0 0,0 0 0,0 0 0,0 0 0,0 0 0,0 0 0,-1 1 0,1-1 0,0 0 0,0 0 0,0 0 0,0 0 0,0 0 0,0 0 0,0 0 0,0 0 0,0 0 0,0 0 0,-1 0 0,-7-1 0,0 1 0,0 1 0,0 0 0,0 1 0,0 0 0,-11 6 0,11-5 0,-3 1 0,0 2 0,1 0 0,-1 0 0,1 2 0,0 0 0,0 1 0,0 1 0,1 0 0,0 1 0,-10 16 0,13-17 0,0 0 0,0 0 0,1 1 0,0 1 0,0 0 0,1 0 0,0 0 0,0 1 0,1-1 0,0 1 0,0 1 0,1-1 0,0 1 0,-1 14 0,3-24 0,-1-1 0,1 1 0,0-1 0,0 1 0,0-1 0,0 1 0,1-1 0,-1 1 0,1-1 0,-1 0 0,1 1 0,0-1 0,0 0 0,-1 1 0,2-1 0,-1 0 0,0 0 0,0-1 0,0 1 0,1 0 0,-1 0 0,1-1 0,0 0 0,-1 1 0,1-1 0,0 0 0,0 0 0,0-1 0,0 1 0,0-1 0,0 1 0,0-1 0,0 0 0,0 0 0,0-1 0,0 1 0,0-1 0,4 1 0,7-1 0,0 0 0,1-2 0,-1 0 0,0-2 0,23-10 0,-10 1 0,45-36 0,-47 29 0,-1-1 0,0-2 0,-1-2 0,-1-1 0,0-1 0,-1-2 0,-1-2 0,-1-1 0,-1-1 0,-1-1 0,0-1 0,-2-1 0,0-2 0,15-58 0,-5-5 0,28-170 0,-51 261 0,1 0 0,-1 0 0,0 0 0,-1 0 0,0 0 0,0-19 0,-9 55 0,-6 23 0,2 2 0,-11 55 0,-13 111 0,32-186 0,-21 154 0,23-151 0,0 1 0,1 0 0,2 48 0,0-83 0,0 0 0,0 1 0,0-1 0,0 0 0,0 1 0,1-1 0,-1 0 0,0 1 0,0-1 0,0 0 0,0 1 0,0-1 0,0 0 0,0 0 0,1 1 0,-1-1 0,0 0 0,0 0 0,0 1 0,0-1 0,1 0 0,-1 0 0,0 0 0,0 0 0,0 1 0,0-1 0,1 0 0,-1 0 0,0 0 0,0 0 0,0 0 0,1 0 0,-1 0 0,0 0 0,0 0 0,1 0 0,-1 0 0,0 0 0,0 0 0,0 0 0,1 0 0,-1 0 0,0-1 0,0 1 0,0 0 0,1 0 0,-1 0 0,0 0 0,0-1 0,14-11 0,-10 8 0,34-33 0,-1-2 0,0-3 0,-3-2 0,0-3 0,57-103 0,-69 108 0,-22 42 0,-1 0 0,1 0 0,0 0 0,0 0 0,0 0 0,0 0 0,0 0 0,0 0 0,0 0 0,0 0 0,0 0 0,0 1 0,0-1 0,0 0 0,0 0 0,0 0 0,0 0 0,0 0 0,0 0 0,0 0 0,0 0 0,0 0 0,0 0 0,0 0 0,0 0 0,0 0 0,0 0 0,0 0 0,0 1 0,0-1 0,0 0 0,0 0 0,0 0 0,1 0 0,-1 0 0,0 0 0,0 0 0,0 0 0,0 0 0,0 0 0,0 0 0,0 0 0,0 0 0,0 0 0,0 0 0,0 0 0,0 0 0,0 0 0,0 0 0,0 0 0,0 0 0,0 0 0,0 0 0,0 0 0,0 0 0,0 0 0,0 0 0,0 0 0,0 0 0,0 0 0,0 0 0,0 0 0,0 0 0,1 0 0,-1 0 0,0 0 0,-1 10 0,-2 13 0,-19 159 0,19-143 0,1 0 0,3 69 0,-1-87 0,-1-17 0,-3-17 0,3 2 0,0 1 0,0-1 0,0 1 0,1-1 0,-1 1 0,2-1 0,1-20 0,0 14 0,0 1 0,1 0 0,1 0 0,6-21 0,3-3 0,1 1 0,31-61 0,-38 84 0,-1 4 0,0-1 0,0 1 0,0 1 0,1 0 0,11-14 0,-18 24 0,1 1 0,-1-1 0,1 1 0,-1 0 0,0-1 0,1 1 0,-1 0 0,1-1 0,-1 1 0,1 0 0,-1 0 0,1 0 0,-1 0 0,0 0 0,1 0 0,-1 0 0,1 0 0,-1 0 0,1 0 0,-1 0 0,1 0 0,-1 0 0,1 1 0,-1-1 0,0 0 0,1 1 0,-1-1 0,1 0 0,-1 1 0,0-1 0,1 1 0,-1-1 0,1 1 0,-1-1 0,0 1 0,1 1 0,0 1 0,0 0 0,0 0 0,0 0 0,0 1 0,0-1 0,1 7 0,-1 3 0,0 0 0,0 0 0,-1 1 0,0-1 0,-1 13 0,0 14 0,1 125 0,1-167 0,-1 0 0,0 1 0,1-1 0,-1 0 0,1 1 0,0-1 0,-1 0 0,1 1 0,0-1 0,-1 1 0,2-2 0,2-4 0,10-25 0,31-53 0,-37 72 0,1 0 0,0 1 0,0 0 0,0 1 0,1 1 0,11-8 0,-17 15 0,1 0 0,-1 1 0,1-1 0,0 2 0,-1-1 0,1 1 0,0 1 0,-1-1 0,1 1 0,0 0 0,0 1 0,-1 0 0,1 0 0,5 3 0,-7-3 0,-1 0 0,1 1 0,-1 0 0,1 0 0,-1 0 0,0 0 0,1 0 0,-1 1 0,0-1 0,0 1 0,0 0 0,0 0 0,-1 1 0,1-1 0,0 0 0,-1 1 0,1 0 0,-1 0 0,0-1 0,0 1 0,0 0 0,0 0 0,0 1 0,0-1 0,-1 0 0,1 6 0,1 50 0,-3 62 0,0-26 0,1-68-1365</inkml:trace>
+  <inkml:trace contextRef="#ctx0" brushRef="#br0" timeOffset="1114.44">2998 296 24575,'-9'14'0,"5"-9"0,-203 234 0,127-153 0,-179 180 0,-15-42 0,241-200 0,-80 49 0,101-67 0,0-1 0,-1-1 0,1 0 0,-1-2 0,0 0 0,0-1 0,-16-3 0,25 2 0,0-1 0,0 0 0,0-1 0,0 0 0,0 0 0,-5-3 0,8 4 0,0 0 0,1 1 0,-1-1 0,0 0 0,0 0 0,0 0 0,1 0 0,-1 0 0,0 0 0,0-1 0,1 1 0,-1 0 0,1 0 0,-1-1 0,1 1 0,-1-1 0,1 1 0,0-1 0,-1 1 0,1-1 0,0 1 0,0-1 0,-1 1 0,1-1 0,0 0 0,0 1 0,0-1 0,0 1 0,0-1 0,0 0 0,1-2 0,0-2 0,1-1 0,-1 1 0,1 0 0,0 0 0,0 0 0,1 1 0,-1-1 0,6-9 0,3-3 0,13-16 0,-17 24 0,21-27-25,1 3-1,0 1 0,2 3 1,54-41-1,-42 42-45,1 4 1,1 2-1,52-15 0,-25 19-11,1 6 0,0 5 0,1 4 0,115 20 0,212 76-549,-284-61-1237,29 6-3003</inkml:trace>
+  <inkml:trace contextRef="#ctx0" brushRef="#br0" timeOffset="1911.98">1720 175 24575,'0'0'0,"0"0"0,0 0 0,0 0 0,0 0 0,2 0 0,2-2 0,5-2 0,8-4 0,10-3 0,11-5 0,7-1 0,2 2 0,-8 3-8191</inkml:trace>
+</inkml:ink>
+</file>
+
 <file path=word/theme/theme1.xml><?xml version="1.0" encoding="utf-8"?>
 <a:theme xmlns:a="http://schemas.openxmlformats.org/drawingml/2006/main" name="Office Theme">
   <a:themeElements>

</xml_diff>